<commit_message>
update hasil dan pembahasan
</commit_message>
<xml_diff>
--- a/LAP-COLLECT-PROPOSAL-YOGI-0.docx
+++ b/LAP-COLLECT-PROPOSAL-YOGI-0.docx
@@ -819,18 +819,8 @@
           <w:sz w:val="24"/>
           <w:szCs w:val="24"/>
         </w:rPr>
-        <w:t xml:space="preserve">Mulyanto, </w:t>
-      </w:r>
-      <w:proofErr w:type="gramStart"/>
-      <w:r>
-        <w:rPr>
-          <w:rFonts w:ascii="Times New Roman" w:hAnsi="Times New Roman" w:cs="Times New Roman"/>
-          <w:sz w:val="24"/>
-          <w:szCs w:val="24"/>
-        </w:rPr>
-        <w:t>S.Kom.,</w:t>
-      </w:r>
-      <w:proofErr w:type="gramEnd"/>
+        <w:t>Mulyanto, S.Kom.,</w:t>
+      </w:r>
       <w:r>
         <w:rPr>
           <w:rFonts w:ascii="Times New Roman" w:hAnsi="Times New Roman" w:cs="Times New Roman"/>
@@ -5849,8 +5839,6 @@
               </w:rPr>
               <w:t>2</w:t>
             </w:r>
-            <w:bookmarkStart w:id="6" w:name="_GoBack"/>
-            <w:bookmarkEnd w:id="6"/>
             <w:r>
               <w:rPr>
                 <w:rFonts w:ascii="Times New Roman" w:hAnsi="Times New Roman" w:cs="Times New Roman"/>
@@ -6894,8 +6882,8 @@
           <w:sz w:val="24"/>
         </w:rPr>
       </w:pPr>
-      <w:bookmarkStart w:id="7" w:name="_Toc26531648"/>
-      <w:bookmarkStart w:id="8" w:name="_Toc34528766"/>
+      <w:bookmarkStart w:id="6" w:name="_Toc26531648"/>
+      <w:bookmarkStart w:id="7" w:name="_Toc34528766"/>
       <w:r>
         <w:rPr>
           <w:rFonts w:cs="Times New Roman"/>
@@ -6919,16 +6907,16 @@
         </w:rPr>
         <w:t>ENDAHULUAN</w:t>
       </w:r>
+      <w:bookmarkEnd w:id="6"/>
       <w:bookmarkEnd w:id="7"/>
-      <w:bookmarkEnd w:id="8"/>
     </w:p>
     <w:p>
       <w:pPr>
         <w:pStyle w:val="SUBBAB"/>
         <w:spacing w:before="0"/>
       </w:pPr>
-      <w:bookmarkStart w:id="9" w:name="_Toc26531649"/>
-      <w:bookmarkStart w:id="10" w:name="_Toc34528767"/>
+      <w:bookmarkStart w:id="8" w:name="_Toc26531649"/>
+      <w:bookmarkStart w:id="9" w:name="_Toc34528767"/>
       <w:r>
         <w:t xml:space="preserve">1.1 </w:t>
       </w:r>
@@ -6938,8 +6926,8 @@
       <w:r>
         <w:t>Latar Belakang</w:t>
       </w:r>
+      <w:bookmarkEnd w:id="8"/>
       <w:bookmarkEnd w:id="9"/>
-      <w:bookmarkEnd w:id="10"/>
     </w:p>
     <w:p>
       <w:pPr>
@@ -7600,29 +7588,7 @@
           <w:szCs w:val="24"/>
           <w:lang w:val="en-ID"/>
         </w:rPr>
-        <w:t>intext:'journal rsa" filetype</w:t>
-      </w:r>
-      <w:proofErr w:type="gramStart"/>
-      <w:r>
-        <w:rPr>
-          <w:rFonts w:ascii="Times New Roman" w:hAnsi="Times New Roman" w:cs="Times New Roman"/>
-          <w:i/>
-          <w:sz w:val="24"/>
-          <w:szCs w:val="24"/>
-          <w:lang w:val="en-ID"/>
-        </w:rPr>
-        <w:t>:pdf</w:t>
-      </w:r>
-      <w:proofErr w:type="gramEnd"/>
-      <w:r>
-        <w:rPr>
-          <w:rFonts w:ascii="Times New Roman" w:hAnsi="Times New Roman" w:cs="Times New Roman"/>
-          <w:i/>
-          <w:sz w:val="24"/>
-          <w:szCs w:val="24"/>
-          <w:lang w:val="en-ID"/>
-        </w:rPr>
-        <w:t xml:space="preserve"> site:ac.id</w:t>
+        <w:t>intext:'journal rsa" filetype:pdf site:ac.id</w:t>
       </w:r>
       <w:r>
         <w:rPr>
@@ -8068,8 +8034,8 @@
         <w:pStyle w:val="SUBBAB"/>
         <w:spacing w:before="0"/>
       </w:pPr>
-      <w:bookmarkStart w:id="11" w:name="_Toc26531650"/>
-      <w:bookmarkStart w:id="12" w:name="_Toc34528768"/>
+      <w:bookmarkStart w:id="10" w:name="_Toc26531650"/>
+      <w:bookmarkStart w:id="11" w:name="_Toc34528768"/>
       <w:r>
         <w:t xml:space="preserve">1.2 </w:t>
       </w:r>
@@ -8079,8 +8045,8 @@
       <w:r>
         <w:t>Rumusan Masalah</w:t>
       </w:r>
+      <w:bookmarkEnd w:id="10"/>
       <w:bookmarkEnd w:id="11"/>
-      <w:bookmarkEnd w:id="12"/>
     </w:p>
     <w:p>
       <w:pPr>
@@ -8094,7 +8060,7 @@
           <w:szCs w:val="24"/>
         </w:rPr>
       </w:pPr>
-      <w:bookmarkStart w:id="13" w:name="_Toc26531651"/>
+      <w:bookmarkStart w:id="12" w:name="_Toc26531651"/>
       <w:r>
         <w:rPr>
           <w:rFonts w:ascii="Times New Roman" w:hAnsi="Times New Roman" w:cs="Times New Roman"/>
@@ -8206,7 +8172,7 @@
         <w:pStyle w:val="SUBBAB"/>
         <w:spacing w:before="0"/>
       </w:pPr>
-      <w:bookmarkStart w:id="14" w:name="_Toc34528769"/>
+      <w:bookmarkStart w:id="13" w:name="_Toc34528769"/>
       <w:r>
         <w:t>1.3</w:t>
       </w:r>
@@ -8216,8 +8182,8 @@
       <w:r>
         <w:t>Tujuan Penelitian</w:t>
       </w:r>
+      <w:bookmarkEnd w:id="12"/>
       <w:bookmarkEnd w:id="13"/>
-      <w:bookmarkEnd w:id="14"/>
     </w:p>
     <w:p>
       <w:pPr>
@@ -8378,8 +8344,8 @@
         <w:pStyle w:val="SUBBAB"/>
         <w:spacing w:before="0"/>
       </w:pPr>
-      <w:bookmarkStart w:id="15" w:name="_Toc26531652"/>
-      <w:bookmarkStart w:id="16" w:name="_Toc34528770"/>
+      <w:bookmarkStart w:id="14" w:name="_Toc26531652"/>
+      <w:bookmarkStart w:id="15" w:name="_Toc34528770"/>
       <w:r>
         <w:t>1.4</w:t>
       </w:r>
@@ -8392,8 +8358,8 @@
       <w:r>
         <w:t>Batasan Masalah</w:t>
       </w:r>
+      <w:bookmarkEnd w:id="14"/>
       <w:bookmarkEnd w:id="15"/>
-      <w:bookmarkEnd w:id="16"/>
     </w:p>
     <w:p>
       <w:pPr>
@@ -8885,8 +8851,8 @@
         <w:pStyle w:val="SUBBAB"/>
         <w:spacing w:before="0"/>
       </w:pPr>
-      <w:bookmarkStart w:id="17" w:name="_Toc26531653"/>
-      <w:bookmarkStart w:id="18" w:name="_Toc34528771"/>
+      <w:bookmarkStart w:id="16" w:name="_Toc26531653"/>
+      <w:bookmarkStart w:id="17" w:name="_Toc34528771"/>
       <w:r>
         <w:t xml:space="preserve">1.5 </w:t>
       </w:r>
@@ -8896,8 +8862,8 @@
       <w:r>
         <w:t>Manfaat Penelitian</w:t>
       </w:r>
+      <w:bookmarkEnd w:id="16"/>
       <w:bookmarkEnd w:id="17"/>
-      <w:bookmarkEnd w:id="18"/>
     </w:p>
     <w:p>
       <w:pPr>
@@ -9296,10 +9262,10 @@
           <w:sz w:val="24"/>
         </w:rPr>
       </w:pPr>
-      <w:bookmarkStart w:id="19" w:name="_30j0zll" w:colFirst="0" w:colLast="0"/>
-      <w:bookmarkStart w:id="20" w:name="_Toc26531654"/>
-      <w:bookmarkStart w:id="21" w:name="_Toc34528772"/>
-      <w:bookmarkEnd w:id="19"/>
+      <w:bookmarkStart w:id="18" w:name="_30j0zll" w:colFirst="0" w:colLast="0"/>
+      <w:bookmarkStart w:id="19" w:name="_Toc26531654"/>
+      <w:bookmarkStart w:id="20" w:name="_Toc34528772"/>
+      <w:bookmarkEnd w:id="18"/>
       <w:r>
         <w:rPr>
           <w:rFonts w:cs="Times New Roman"/>
@@ -9316,16 +9282,16 @@
         <w:br/>
         <w:t>TINJAUAN PUSTAKA</w:t>
       </w:r>
+      <w:bookmarkEnd w:id="19"/>
       <w:bookmarkEnd w:id="20"/>
-      <w:bookmarkEnd w:id="21"/>
     </w:p>
     <w:p>
       <w:pPr>
         <w:pStyle w:val="SUBBAB"/>
         <w:spacing w:before="0"/>
       </w:pPr>
-      <w:bookmarkStart w:id="22" w:name="_Toc26531655"/>
-      <w:bookmarkStart w:id="23" w:name="_Toc34528773"/>
+      <w:bookmarkStart w:id="21" w:name="_Toc26531655"/>
+      <w:bookmarkStart w:id="22" w:name="_Toc34528773"/>
       <w:r>
         <w:t xml:space="preserve">2.1 </w:t>
       </w:r>
@@ -9335,8 +9301,8 @@
       <w:r>
         <w:t>Kajian Ilmiah</w:t>
       </w:r>
+      <w:bookmarkEnd w:id="21"/>
       <w:bookmarkEnd w:id="22"/>
-      <w:bookmarkEnd w:id="23"/>
     </w:p>
     <w:p>
       <w:pPr>
@@ -9349,8 +9315,8 @@
           <w:szCs w:val="24"/>
         </w:rPr>
       </w:pPr>
-      <w:bookmarkStart w:id="24" w:name="_1fob9te" w:colFirst="0" w:colLast="0"/>
-      <w:bookmarkEnd w:id="24"/>
+      <w:bookmarkStart w:id="23" w:name="_1fob9te" w:colFirst="0" w:colLast="0"/>
+      <w:bookmarkEnd w:id="23"/>
       <w:r>
         <w:rPr>
           <w:rFonts w:ascii="Times New Roman" w:eastAsia="Times New Roman" w:hAnsi="Times New Roman" w:cs="Times New Roman"/>
@@ -10151,8 +10117,8 @@
         <w:pStyle w:val="SUBBAB"/>
         <w:spacing w:before="0"/>
       </w:pPr>
-      <w:bookmarkStart w:id="25" w:name="_Toc26531656"/>
-      <w:bookmarkStart w:id="26" w:name="_Toc34528774"/>
+      <w:bookmarkStart w:id="24" w:name="_Toc26531656"/>
+      <w:bookmarkStart w:id="25" w:name="_Toc34528774"/>
       <w:r>
         <w:t xml:space="preserve">2.2 </w:t>
       </w:r>
@@ -10162,8 +10128,8 @@
       <w:r>
         <w:t>Dasar Teori</w:t>
       </w:r>
+      <w:bookmarkEnd w:id="24"/>
       <w:bookmarkEnd w:id="25"/>
-      <w:bookmarkEnd w:id="26"/>
     </w:p>
     <w:p>
       <w:pPr>
@@ -10174,8 +10140,8 @@
           <w:szCs w:val="24"/>
         </w:rPr>
       </w:pPr>
-      <w:bookmarkStart w:id="27" w:name="_Toc26531657"/>
-      <w:bookmarkStart w:id="28" w:name="_Toc34528775"/>
+      <w:bookmarkStart w:id="26" w:name="_Toc26531657"/>
+      <w:bookmarkStart w:id="27" w:name="_Toc34528775"/>
       <w:r>
         <w:rPr>
           <w:rFonts w:cs="Times New Roman"/>
@@ -10183,24 +10149,24 @@
         </w:rPr>
         <w:t xml:space="preserve">2.2.1 </w:t>
       </w:r>
-      <w:bookmarkStart w:id="29" w:name="_Toc26531658"/>
+      <w:bookmarkStart w:id="28" w:name="_Toc26531658"/>
+      <w:bookmarkEnd w:id="26"/>
+      <w:r>
+        <w:rPr>
+          <w:rFonts w:cs="Times New Roman"/>
+          <w:szCs w:val="24"/>
+        </w:rPr>
+        <w:tab/>
+      </w:r>
+      <w:r>
+        <w:rPr>
+          <w:rFonts w:cs="Times New Roman"/>
+          <w:szCs w:val="24"/>
+        </w:rPr>
+        <w:t>Kriptografi</w:t>
+      </w:r>
+      <w:bookmarkEnd w:id="28"/>
       <w:bookmarkEnd w:id="27"/>
-      <w:r>
-        <w:rPr>
-          <w:rFonts w:cs="Times New Roman"/>
-          <w:szCs w:val="24"/>
-        </w:rPr>
-        <w:tab/>
-      </w:r>
-      <w:r>
-        <w:rPr>
-          <w:rFonts w:cs="Times New Roman"/>
-          <w:szCs w:val="24"/>
-        </w:rPr>
-        <w:t>Kriptografi</w:t>
-      </w:r>
-      <w:bookmarkEnd w:id="29"/>
-      <w:bookmarkEnd w:id="28"/>
     </w:p>
     <w:p>
       <w:pPr>
@@ -10390,7 +10356,7 @@
           <w:szCs w:val="24"/>
         </w:rPr>
       </w:pPr>
-      <w:bookmarkStart w:id="30" w:name="_Toc26531660"/>
+      <w:bookmarkStart w:id="29" w:name="_Toc26531660"/>
       <w:r>
         <w:rPr>
           <w:rFonts w:ascii="Times New Roman" w:eastAsia="Times New Roman" w:hAnsi="Times New Roman" w:cs="Times New Roman"/>
@@ -11048,25 +11014,7 @@
           <w:sz w:val="24"/>
           <w:szCs w:val="24"/>
         </w:rPr>
-        <w:t xml:space="preserve">membagi huruf teks menjadi beberapa kolom, lalu membacanya dalam satu </w:t>
-      </w:r>
-      <w:proofErr w:type="gramStart"/>
-      <w:r>
-        <w:rPr>
-          <w:rFonts w:ascii="Times New Roman" w:eastAsia="Times New Roman" w:hAnsi="Times New Roman" w:cs="Times New Roman"/>
-          <w:sz w:val="24"/>
-          <w:szCs w:val="24"/>
-        </w:rPr>
-        <w:t>blok</w:t>
-      </w:r>
-      <w:proofErr w:type="gramEnd"/>
-      <w:r>
-        <w:rPr>
-          <w:rFonts w:ascii="Times New Roman" w:eastAsia="Times New Roman" w:hAnsi="Times New Roman" w:cs="Times New Roman"/>
-          <w:sz w:val="24"/>
-          <w:szCs w:val="24"/>
-        </w:rPr>
-        <w:t xml:space="preserve"> sesuai dengan ket</w:t>
+        <w:t>membagi huruf teks menjadi beberapa kolom, lalu membacanya dalam satu blok sesuai dengan ket</w:t>
       </w:r>
       <w:r>
         <w:rPr>
@@ -11408,25 +11356,7 @@
           <w:sz w:val="24"/>
           <w:szCs w:val="24"/>
         </w:rPr>
-        <w:t>termasuk huruf vokal, ditambahkan “</w:t>
-      </w:r>
-      <w:proofErr w:type="gramStart"/>
-      <w:r>
-        <w:rPr>
-          <w:rFonts w:ascii="Times New Roman" w:eastAsia="Times New Roman" w:hAnsi="Times New Roman" w:cs="Times New Roman"/>
-          <w:sz w:val="24"/>
-          <w:szCs w:val="24"/>
-        </w:rPr>
-        <w:t>an</w:t>
-      </w:r>
-      <w:proofErr w:type="gramEnd"/>
-      <w:r>
-        <w:rPr>
-          <w:rFonts w:ascii="Times New Roman" w:eastAsia="Times New Roman" w:hAnsi="Times New Roman" w:cs="Times New Roman"/>
-          <w:sz w:val="24"/>
-          <w:szCs w:val="24"/>
-        </w:rPr>
-        <w:t>” di</w:t>
+        <w:t>termasuk huruf vokal, ditambahkan “an” di</w:t>
       </w:r>
       <w:r>
         <w:rPr>
@@ -13117,7 +13047,7 @@
           <v:shape id="_x0000_i1025" type="#_x0000_t75" style="width:259.2pt;height:4in" o:ole="">
             <v:imagedata r:id="rId14" o:title=""/>
           </v:shape>
-          <o:OLEObject Type="Embed" ProgID="Visio.Drawing.15" ShapeID="_x0000_i1025" DrawAspect="Content" ObjectID="_1645145535" r:id="rId15"/>
+          <o:OLEObject Type="Embed" ProgID="Visio.Drawing.15" ShapeID="_x0000_i1025" DrawAspect="Content" ObjectID="_1645269888" r:id="rId15"/>
         </w:object>
       </w:r>
     </w:p>
@@ -13206,15 +13136,7 @@
           <w:rFonts w:ascii="Times New Roman" w:hAnsi="Times New Roman" w:cs="Times New Roman"/>
           <w:sz w:val="24"/>
         </w:rPr>
-        <w:t xml:space="preserve"> dan </w:t>
-      </w:r>
-      <w:proofErr w:type="gramStart"/>
-      <w:r>
-        <w:rPr>
-          <w:rFonts w:ascii="Times New Roman" w:hAnsi="Times New Roman" w:cs="Times New Roman"/>
-          <w:sz w:val="24"/>
-        </w:rPr>
-        <w:t xml:space="preserve">dekripsi </w:t>
+        <w:t xml:space="preserve"> dan dekripsi </w:t>
       </w:r>
       <m:oMath>
         <m:r>
@@ -13224,7 +13146,6 @@
           </w:rPr>
           <m:t>≡</m:t>
         </m:r>
-        <w:proofErr w:type="gramEnd"/>
         <m:sSup>
           <m:sSupPr>
             <m:ctrlPr>
@@ -13284,7 +13205,7 @@
           <w:szCs w:val="24"/>
         </w:rPr>
       </w:pPr>
-      <w:bookmarkStart w:id="31" w:name="_Toc34528776"/>
+      <w:bookmarkStart w:id="30" w:name="_Toc34528776"/>
       <w:r>
         <w:rPr>
           <w:rFonts w:cs="Times New Roman"/>
@@ -13299,7 +13220,7 @@
         </w:rPr>
         <w:t>Peranti</w:t>
       </w:r>
-      <w:bookmarkEnd w:id="31"/>
+      <w:bookmarkEnd w:id="30"/>
     </w:p>
     <w:p>
       <w:pPr>
@@ -13642,8 +13563,8 @@
         </w:numPr>
         <w:spacing w:before="0"/>
       </w:pPr>
-      <w:bookmarkStart w:id="32" w:name="_Toc34528777"/>
-      <w:bookmarkEnd w:id="30"/>
+      <w:bookmarkStart w:id="31" w:name="_Toc34528777"/>
+      <w:bookmarkEnd w:id="29"/>
       <w:r>
         <w:lastRenderedPageBreak/>
         <w:t xml:space="preserve">Teori Bilangan ( </w:t>
@@ -13654,7 +13575,7 @@
       <w:r>
         <w:t xml:space="preserve"> )</w:t>
       </w:r>
-      <w:bookmarkEnd w:id="32"/>
+      <w:bookmarkEnd w:id="31"/>
     </w:p>
     <w:p>
       <w:pPr>
@@ -13733,14 +13654,14 @@
         </w:numPr>
         <w:spacing w:before="0"/>
       </w:pPr>
-      <w:bookmarkStart w:id="33" w:name="_Toc34528778"/>
+      <w:bookmarkStart w:id="32" w:name="_Toc34528778"/>
       <w:r>
         <w:t>Entropy</w:t>
       </w:r>
       <w:r>
         <w:t xml:space="preserve"> dan Matrik</w:t>
       </w:r>
-      <w:bookmarkEnd w:id="33"/>
+      <w:bookmarkEnd w:id="32"/>
     </w:p>
     <w:p>
       <w:pPr>
@@ -14953,10 +14874,10 @@
           <w:sz w:val="24"/>
         </w:rPr>
       </w:pPr>
-      <w:bookmarkStart w:id="34" w:name="_3znysh7" w:colFirst="0" w:colLast="0"/>
-      <w:bookmarkStart w:id="35" w:name="_Toc26531663"/>
-      <w:bookmarkStart w:id="36" w:name="_Toc34528779"/>
-      <w:bookmarkEnd w:id="34"/>
+      <w:bookmarkStart w:id="33" w:name="_3znysh7" w:colFirst="0" w:colLast="0"/>
+      <w:bookmarkStart w:id="34" w:name="_Toc26531663"/>
+      <w:bookmarkStart w:id="35" w:name="_Toc34528779"/>
+      <w:bookmarkEnd w:id="33"/>
       <w:r>
         <w:rPr>
           <w:rFonts w:cs="Times New Roman"/>
@@ -14973,16 +14894,16 @@
         <w:br/>
         <w:t>METODE PENELITIAN</w:t>
       </w:r>
+      <w:bookmarkEnd w:id="34"/>
       <w:bookmarkEnd w:id="35"/>
-      <w:bookmarkEnd w:id="36"/>
     </w:p>
     <w:p>
       <w:pPr>
         <w:pStyle w:val="SUBBAB"/>
         <w:spacing w:before="0"/>
       </w:pPr>
-      <w:bookmarkStart w:id="37" w:name="_Toc26531664"/>
-      <w:bookmarkStart w:id="38" w:name="_Toc34528780"/>
+      <w:bookmarkStart w:id="36" w:name="_Toc26531664"/>
+      <w:bookmarkStart w:id="37" w:name="_Toc34528780"/>
       <w:r>
         <w:t xml:space="preserve">3.1 </w:t>
       </w:r>
@@ -14992,8 +14913,8 @@
       <w:r>
         <w:t>Kerangka Konsep Penelitian</w:t>
       </w:r>
+      <w:bookmarkEnd w:id="36"/>
       <w:bookmarkEnd w:id="37"/>
-      <w:bookmarkEnd w:id="38"/>
     </w:p>
     <w:p>
       <w:pPr>
@@ -15076,10 +14997,10 @@
       </w:pPr>
       <w:r>
         <w:object w:dxaOrig="12030" w:dyaOrig="12931" w14:anchorId="68EAEB86">
-          <v:shape id="_x0000_i1026" type="#_x0000_t75" style="width:396.95pt;height:427pt" o:ole="">
+          <v:shape id="_x0000_i1026" type="#_x0000_t75" style="width:396pt;height:424.8pt" o:ole="">
             <v:imagedata r:id="rId16" o:title=""/>
           </v:shape>
-          <o:OLEObject Type="Embed" ProgID="Visio.Drawing.15" ShapeID="_x0000_i1026" DrawAspect="Content" ObjectID="_1645145536" r:id="rId17"/>
+          <o:OLEObject Type="Embed" ProgID="Visio.Drawing.15" ShapeID="_x0000_i1026" DrawAspect="Content" ObjectID="_1645269889" r:id="rId17"/>
         </w:object>
       </w:r>
       <w:r>
@@ -15121,7 +15042,7 @@
           <w:szCs w:val="24"/>
         </w:rPr>
       </w:pPr>
-      <w:bookmarkStart w:id="39" w:name="_Toc34528781"/>
+      <w:bookmarkStart w:id="38" w:name="_Toc34528781"/>
       <w:r>
         <w:rPr>
           <w:rFonts w:cs="Times New Roman"/>
@@ -15130,7 +15051,7 @@
         <w:lastRenderedPageBreak/>
         <w:t>Kriptografi</w:t>
       </w:r>
-      <w:bookmarkEnd w:id="39"/>
+      <w:bookmarkEnd w:id="38"/>
     </w:p>
     <w:p>
       <w:pPr>
@@ -15637,8 +15558,8 @@
         <w:pStyle w:val="SUBBAB"/>
         <w:spacing w:before="0"/>
       </w:pPr>
-      <w:bookmarkStart w:id="40" w:name="_Toc26531665"/>
-      <w:bookmarkStart w:id="41" w:name="_Toc34528782"/>
+      <w:bookmarkStart w:id="39" w:name="_Toc26531665"/>
+      <w:bookmarkStart w:id="40" w:name="_Toc34528782"/>
       <w:r>
         <w:lastRenderedPageBreak/>
         <w:t xml:space="preserve">3.2 </w:t>
@@ -15649,8 +15570,8 @@
       <w:r>
         <w:t>Metodologi Penelitian</w:t>
       </w:r>
+      <w:bookmarkEnd w:id="39"/>
       <w:bookmarkEnd w:id="40"/>
-      <w:bookmarkEnd w:id="41"/>
     </w:p>
     <w:p>
       <w:pPr>
@@ -15667,10 +15588,10 @@
       </w:pPr>
       <w:r>
         <w:object w:dxaOrig="10815" w:dyaOrig="13321" w14:anchorId="2F222DC9">
-          <v:shape id="_x0000_i1027" type="#_x0000_t75" style="width:396.95pt;height:488.95pt" o:ole="">
+          <v:shape id="_x0000_i1027" type="#_x0000_t75" style="width:396pt;height:489.6pt" o:ole="">
             <v:imagedata r:id="rId18" o:title=""/>
           </v:shape>
-          <o:OLEObject Type="Embed" ProgID="Visio.Drawing.15" ShapeID="_x0000_i1027" DrawAspect="Content" ObjectID="_1645145537" r:id="rId19"/>
+          <o:OLEObject Type="Embed" ProgID="Visio.Drawing.15" ShapeID="_x0000_i1027" DrawAspect="Content" ObjectID="_1645269890" r:id="rId19"/>
         </w:object>
       </w:r>
     </w:p>
@@ -15748,7 +15669,7 @@
         <w:pStyle w:val="SUBBAB"/>
         <w:spacing w:before="0"/>
       </w:pPr>
-      <w:bookmarkStart w:id="42" w:name="_Toc34528783"/>
+      <w:bookmarkStart w:id="41" w:name="_Toc34528783"/>
       <w:r>
         <w:lastRenderedPageBreak/>
         <w:t xml:space="preserve">3.2.1 </w:t>
@@ -15757,7 +15678,7 @@
         <w:tab/>
         <w:t>Riset Awal</w:t>
       </w:r>
-      <w:bookmarkEnd w:id="42"/>
+      <w:bookmarkEnd w:id="41"/>
     </w:p>
     <w:p>
       <w:pPr>
@@ -15916,7 +15837,7 @@
         <w:pStyle w:val="SUBBAB"/>
         <w:spacing w:before="0"/>
       </w:pPr>
-      <w:bookmarkStart w:id="43" w:name="_Toc34528784"/>
+      <w:bookmarkStart w:id="42" w:name="_Toc34528784"/>
       <w:r>
         <w:t>3.2.2</w:t>
       </w:r>
@@ -15926,7 +15847,7 @@
       <w:r>
         <w:t>Tahapan Menentukan Bilangan Prima</w:t>
       </w:r>
-      <w:bookmarkEnd w:id="43"/>
+      <w:bookmarkEnd w:id="42"/>
     </w:p>
     <w:p>
       <w:pPr>
@@ -16070,10 +15991,10 @@
       </w:pPr>
       <w:r>
         <w:object w:dxaOrig="5775" w:dyaOrig="8566" w14:anchorId="412607C2">
-          <v:shape id="_x0000_i1028" type="#_x0000_t75" style="width:138.35pt;height:206pt" o:ole="">
+          <v:shape id="_x0000_i1028" type="#_x0000_t75" style="width:136.8pt;height:208.8pt" o:ole="">
             <v:imagedata r:id="rId20" o:title=""/>
           </v:shape>
-          <o:OLEObject Type="Embed" ProgID="Visio.Drawing.15" ShapeID="_x0000_i1028" DrawAspect="Content" ObjectID="_1645145538" r:id="rId21"/>
+          <o:OLEObject Type="Embed" ProgID="Visio.Drawing.15" ShapeID="_x0000_i1028" DrawAspect="Content" ObjectID="_1645269891" r:id="rId21"/>
         </w:object>
       </w:r>
     </w:p>
@@ -16147,10 +16068,10 @@
       </w:pPr>
       <w:r>
         <w:object w:dxaOrig="5775" w:dyaOrig="7636" w14:anchorId="3C7E6C82">
-          <v:shape id="_x0000_i1029" type="#_x0000_t75" style="width:186.55pt;height:246.05pt" o:ole="">
+          <v:shape id="_x0000_i1029" type="#_x0000_t75" style="width:187.2pt;height:244.8pt" o:ole="">
             <v:imagedata r:id="rId22" o:title=""/>
           </v:shape>
-          <o:OLEObject Type="Embed" ProgID="Visio.Drawing.15" ShapeID="_x0000_i1029" DrawAspect="Content" ObjectID="_1645145539" r:id="rId23"/>
+          <o:OLEObject Type="Embed" ProgID="Visio.Drawing.15" ShapeID="_x0000_i1029" DrawAspect="Content" ObjectID="_1645269892" r:id="rId23"/>
         </w:object>
       </w:r>
       <w:r>
@@ -16241,10 +16162,10 @@
       </w:pPr>
       <w:r>
         <w:object w:dxaOrig="5775" w:dyaOrig="14401" w14:anchorId="5B8F45A3">
-          <v:shape id="_x0000_i1030" type="#_x0000_t75" style="width:100.15pt;height:252.3pt" o:ole="">
+          <v:shape id="_x0000_i1030" type="#_x0000_t75" style="width:100.8pt;height:252pt" o:ole="">
             <v:imagedata r:id="rId24" o:title=""/>
           </v:shape>
-          <o:OLEObject Type="Embed" ProgID="Visio.Drawing.15" ShapeID="_x0000_i1030" DrawAspect="Content" ObjectID="_1645145540" r:id="rId25"/>
+          <o:OLEObject Type="Embed" ProgID="Visio.Drawing.15" ShapeID="_x0000_i1030" DrawAspect="Content" ObjectID="_1645269893" r:id="rId25"/>
         </w:object>
       </w:r>
       <w:r>
@@ -16307,7 +16228,7 @@
         <w:pStyle w:val="SUBBAB"/>
         <w:spacing w:before="0"/>
       </w:pPr>
-      <w:bookmarkStart w:id="44" w:name="_Toc34528785"/>
+      <w:bookmarkStart w:id="43" w:name="_Toc34528785"/>
       <w:r>
         <w:lastRenderedPageBreak/>
         <w:t>3.2.3</w:t>
@@ -16318,7 +16239,7 @@
       <w:r>
         <w:t>Tahapan Pembangkitan Kunci</w:t>
       </w:r>
-      <w:bookmarkEnd w:id="44"/>
+      <w:bookmarkEnd w:id="43"/>
       <w:r>
         <w:t xml:space="preserve"> </w:t>
       </w:r>
@@ -16515,10 +16436,10 @@
       </w:pPr>
       <w:r>
         <w:object w:dxaOrig="5775" w:dyaOrig="12871" w14:anchorId="69118CD7">
-          <v:shape id="_x0000_i1031" type="#_x0000_t75" style="width:194.1pt;height:433.25pt" o:ole="">
+          <v:shape id="_x0000_i1031" type="#_x0000_t75" style="width:194.4pt;height:6in" o:ole="">
             <v:imagedata r:id="rId26" o:title=""/>
           </v:shape>
-          <o:OLEObject Type="Embed" ProgID="Visio.Drawing.15" ShapeID="_x0000_i1031" DrawAspect="Content" ObjectID="_1645145541" r:id="rId27"/>
+          <o:OLEObject Type="Embed" ProgID="Visio.Drawing.15" ShapeID="_x0000_i1031" DrawAspect="Content" ObjectID="_1645269894" r:id="rId27"/>
         </w:object>
       </w:r>
     </w:p>
@@ -16572,7 +16493,7 @@
         <w:pStyle w:val="SUBBAB"/>
         <w:spacing w:before="0"/>
       </w:pPr>
-      <w:bookmarkStart w:id="45" w:name="_Toc34528786"/>
+      <w:bookmarkStart w:id="44" w:name="_Toc34528786"/>
       <w:r>
         <w:lastRenderedPageBreak/>
         <w:t>3.2.4</w:t>
@@ -16583,7 +16504,7 @@
       <w:r>
         <w:t>Pengujian</w:t>
       </w:r>
-      <w:bookmarkEnd w:id="45"/>
+      <w:bookmarkEnd w:id="44"/>
     </w:p>
     <w:p>
       <w:pPr>
@@ -16665,7 +16586,7 @@
         <w:pStyle w:val="SUBBAB"/>
         <w:spacing w:before="0"/>
       </w:pPr>
-      <w:bookmarkStart w:id="46" w:name="_Toc34528787"/>
+      <w:bookmarkStart w:id="45" w:name="_Toc34528787"/>
       <w:r>
         <w:t>3.2.5</w:t>
       </w:r>
@@ -16675,7 +16596,7 @@
       <w:r>
         <w:t>Analisa Hasil</w:t>
       </w:r>
-      <w:bookmarkEnd w:id="46"/>
+      <w:bookmarkEnd w:id="45"/>
     </w:p>
     <w:p>
       <w:pPr>
@@ -16734,7 +16655,7 @@
         <w:pStyle w:val="SUBBAB"/>
         <w:spacing w:before="0"/>
       </w:pPr>
-      <w:bookmarkStart w:id="47" w:name="_Toc34528788"/>
+      <w:bookmarkStart w:id="46" w:name="_Toc34528788"/>
       <w:r>
         <w:t>3.2.6</w:t>
       </w:r>
@@ -16747,7 +16668,7 @@
       <w:r>
         <w:t xml:space="preserve"> Penelitian</w:t>
       </w:r>
-      <w:bookmarkEnd w:id="47"/>
+      <w:bookmarkEnd w:id="46"/>
     </w:p>
     <w:p>
       <w:pPr>
@@ -16822,7 +16743,7 @@
         <w:pStyle w:val="SUBBAB"/>
         <w:spacing w:before="0"/>
       </w:pPr>
-      <w:bookmarkStart w:id="48" w:name="_Toc34528789"/>
+      <w:bookmarkStart w:id="47" w:name="_Toc34528789"/>
       <w:r>
         <w:t>3.2.7</w:t>
       </w:r>
@@ -16832,7 +16753,7 @@
       <w:r>
         <w:t>Waktu dan Tempat Penelitian</w:t>
       </w:r>
-      <w:bookmarkEnd w:id="48"/>
+      <w:bookmarkEnd w:id="47"/>
     </w:p>
     <w:p>
       <w:pPr>
@@ -17128,8 +17049,8 @@
       <w:pPr>
         <w:pStyle w:val="NoSpacing"/>
       </w:pPr>
-      <w:bookmarkStart w:id="49" w:name="_Toc26104562"/>
-      <w:bookmarkStart w:id="50" w:name="_Toc26531666"/>
+      <w:bookmarkStart w:id="48" w:name="_Toc26104562"/>
+      <w:bookmarkStart w:id="49" w:name="_Toc26531666"/>
     </w:p>
     <w:p>
       <w:pPr>
@@ -17140,7 +17061,7 @@
       <w:pPr>
         <w:pStyle w:val="BAB"/>
       </w:pPr>
-      <w:bookmarkStart w:id="51" w:name="_Toc34528790"/>
+      <w:bookmarkStart w:id="50" w:name="_Toc34528790"/>
       <w:r>
         <w:lastRenderedPageBreak/>
         <w:t>BAB IV</w:t>
@@ -17149,32 +17070,32 @@
         <w:br/>
         <w:t>HASIL DAN PEMBAHASAN</w:t>
       </w:r>
+      <w:bookmarkEnd w:id="50"/>
+    </w:p>
+    <w:p>
+      <w:pPr>
+        <w:pStyle w:val="SUBBAB"/>
+      </w:pPr>
+      <w:bookmarkStart w:id="51" w:name="_Toc34528791"/>
+      <w:r>
+        <w:t>4.</w:t>
+      </w:r>
+      <w:r>
+        <w:t>1</w:t>
+      </w:r>
+      <w:r>
+        <w:tab/>
+      </w:r>
+      <w:r>
+        <w:t xml:space="preserve">Hasil </w:t>
+      </w:r>
+      <w:r>
+        <w:t xml:space="preserve">Menentukan </w:t>
+      </w:r>
+      <w:r>
+        <w:t>Bilangan Prima</w:t>
+      </w:r>
       <w:bookmarkEnd w:id="51"/>
-    </w:p>
-    <w:p>
-      <w:pPr>
-        <w:pStyle w:val="SUBBAB"/>
-      </w:pPr>
-      <w:bookmarkStart w:id="52" w:name="_Toc34528791"/>
-      <w:r>
-        <w:t>4.</w:t>
-      </w:r>
-      <w:r>
-        <w:t>1</w:t>
-      </w:r>
-      <w:r>
-        <w:tab/>
-      </w:r>
-      <w:r>
-        <w:t xml:space="preserve">Hasil </w:t>
-      </w:r>
-      <w:r>
-        <w:t xml:space="preserve">Menentukan </w:t>
-      </w:r>
-      <w:r>
-        <w:t>Bilangan Prima</w:t>
-      </w:r>
-      <w:bookmarkEnd w:id="52"/>
     </w:p>
     <w:p>
       <w:pPr>
@@ -17408,11 +17329,11 @@
         </w:numPr>
         <w:spacing w:line="480" w:lineRule="auto"/>
       </w:pPr>
-      <w:bookmarkStart w:id="53" w:name="_Toc34528792"/>
+      <w:bookmarkStart w:id="52" w:name="_Toc34528792"/>
       <w:r>
         <w:t>Pembatasan Bilangan Prima</w:t>
       </w:r>
-      <w:bookmarkEnd w:id="53"/>
+      <w:bookmarkEnd w:id="52"/>
     </w:p>
     <w:p>
       <w:pPr>
@@ -18558,10 +18479,10 @@
       </w:pPr>
       <w:r>
         <w:object w:dxaOrig="17580" w:dyaOrig="18585" w14:anchorId="23409CCC">
-          <v:shape id="_x0000_i1266" type="#_x0000_t75" style="width:230.4pt;height:215.35pt" o:ole="">
+          <v:shape id="_x0000_i1266" type="#_x0000_t75" style="width:230.4pt;height:3in" o:ole="">
             <v:imagedata r:id="rId34" o:title=""/>
           </v:shape>
-          <o:OLEObject Type="Embed" ProgID="Visio.Drawing.15" ShapeID="_x0000_i1266" DrawAspect="Content" ObjectID="_1645145542" r:id="rId35"/>
+          <o:OLEObject Type="Embed" ProgID="Visio.Drawing.15" ShapeID="_x0000_i1266" DrawAspect="Content" ObjectID="_1645269895" r:id="rId35"/>
         </w:object>
       </w:r>
     </w:p>
@@ -18625,13 +18546,295 @@
           <w:ilvl w:val="2"/>
           <w:numId w:val="28"/>
         </w:numPr>
-      </w:pPr>
-      <w:bookmarkStart w:id="54" w:name="_Toc34528793"/>
+        <w:spacing w:line="480" w:lineRule="auto"/>
+      </w:pPr>
+      <w:bookmarkStart w:id="53" w:name="_Toc34528793"/>
       <w:r>
         <w:lastRenderedPageBreak/>
         <w:t>Eliminasi Angka Bukan Prima</w:t>
       </w:r>
+      <w:bookmarkEnd w:id="53"/>
+    </w:p>
+    <w:p>
+      <w:pPr>
+        <w:pStyle w:val="NoSpacing"/>
+        <w:spacing w:line="480" w:lineRule="auto"/>
+        <w:ind w:firstLine="719"/>
+        <w:jc w:val="both"/>
+        <w:rPr>
+          <w:rFonts w:ascii="Times New Roman" w:hAnsi="Times New Roman" w:cs="Times New Roman"/>
+          <w:sz w:val="24"/>
+        </w:rPr>
+      </w:pPr>
+      <w:r>
+        <w:rPr>
+          <w:rFonts w:ascii="Times New Roman" w:hAnsi="Times New Roman" w:cs="Times New Roman"/>
+          <w:sz w:val="24"/>
+        </w:rPr>
+        <w:t>Eliminasi ang</w:t>
+      </w:r>
+      <w:r>
+        <w:rPr>
+          <w:rFonts w:ascii="Times New Roman" w:hAnsi="Times New Roman" w:cs="Times New Roman"/>
+          <w:sz w:val="24"/>
+        </w:rPr>
+        <w:t xml:space="preserve">ka bukan prima yang dimaksud adalah mencari bilangan prima itu sendiri, dengan menyatakan </w:t>
+      </w:r>
+      <w:r>
+        <w:rPr>
+          <w:rFonts w:ascii="Times New Roman" w:hAnsi="Times New Roman" w:cs="Times New Roman"/>
+          <w:sz w:val="24"/>
+        </w:rPr>
+        <w:t>proses</w:t>
+      </w:r>
+      <w:r>
+        <w:rPr>
+          <w:rFonts w:ascii="Times New Roman" w:hAnsi="Times New Roman" w:cs="Times New Roman"/>
+          <w:sz w:val="24"/>
+        </w:rPr>
+        <w:t xml:space="preserve"> menghasilkan bukan nol adalah benar dan sebaliknya adalah salah. </w:t>
+      </w:r>
+      <w:r>
+        <w:rPr>
+          <w:rFonts w:ascii="Times New Roman" w:hAnsi="Times New Roman" w:cs="Times New Roman"/>
+          <w:sz w:val="24"/>
+        </w:rPr>
+        <w:t>Perhitungan r</w:t>
+      </w:r>
+      <w:r>
+        <w:rPr>
+          <w:rFonts w:ascii="Times New Roman" w:hAnsi="Times New Roman" w:cs="Times New Roman"/>
+          <w:sz w:val="24"/>
+        </w:rPr>
+        <w:t xml:space="preserve">umus menggunakan sisa bagi, jika A = </w:t>
+      </w:r>
+      <w:r>
+        <w:rPr>
+          <w:rFonts w:ascii="Times New Roman" w:hAnsi="Times New Roman" w:cs="Times New Roman"/>
+          <w:sz w:val="24"/>
+        </w:rPr>
+        <w:t>3</w:t>
+      </w:r>
+      <w:r>
+        <w:rPr>
+          <w:rFonts w:ascii="Times New Roman" w:hAnsi="Times New Roman" w:cs="Times New Roman"/>
+          <w:sz w:val="24"/>
+        </w:rPr>
+        <w:t xml:space="preserve"> dan nilai pembaginya B = 2, maka </w:t>
+      </w:r>
+      <w:r>
+        <w:rPr>
+          <w:rFonts w:ascii="Times New Roman" w:hAnsi="Times New Roman" w:cs="Times New Roman"/>
+          <w:sz w:val="24"/>
+        </w:rPr>
+        <w:t>ditandai sebagai benar</w:t>
+      </w:r>
+      <w:r>
+        <w:rPr>
+          <w:rFonts w:ascii="Times New Roman" w:hAnsi="Times New Roman" w:cs="Times New Roman"/>
+          <w:sz w:val="24"/>
+        </w:rPr>
+        <w:t>.</w:t>
+      </w:r>
+    </w:p>
+    <w:p>
+      <w:pPr>
+        <w:pStyle w:val="NoSpacing"/>
+        <w:spacing w:line="480" w:lineRule="auto"/>
+        <w:ind w:firstLine="719"/>
+        <w:jc w:val="both"/>
+      </w:pPr>
+      <w:r>
+        <w:rPr>
+          <w:rFonts w:ascii="Times New Roman" w:hAnsi="Times New Roman" w:cs="Times New Roman"/>
+          <w:sz w:val="24"/>
+        </w:rPr>
+        <w:t xml:space="preserve">Pada pembatsan bilangan prima </w:t>
+      </w:r>
+      <w:r>
+        <w:rPr>
+          <w:rFonts w:ascii="Times New Roman" w:hAnsi="Times New Roman" w:cs="Times New Roman"/>
+          <w:sz w:val="24"/>
+        </w:rPr>
+        <w:t>sebelumnya adalah 3400, dengan ketentuan sisa bagi, maka diha</w:t>
+      </w:r>
+      <w:r>
+        <w:rPr>
+          <w:rFonts w:ascii="Times New Roman" w:hAnsi="Times New Roman" w:cs="Times New Roman"/>
+          <w:sz w:val="24"/>
+        </w:rPr>
+        <w:t xml:space="preserve">silkan angka prima sebanyak </w:t>
+      </w:r>
+      <w:r>
+        <w:rPr>
+          <w:rFonts w:ascii="Times New Roman" w:hAnsi="Times New Roman" w:cs="Times New Roman"/>
+          <w:sz w:val="24"/>
+        </w:rPr>
+        <w:t>4</w:t>
+      </w:r>
+      <w:r>
+        <w:rPr>
+          <w:rFonts w:ascii="Times New Roman" w:hAnsi="Times New Roman" w:cs="Times New Roman"/>
+          <w:sz w:val="24"/>
+        </w:rPr>
+        <w:t>70</w:t>
+      </w:r>
+      <w:r>
+        <w:rPr>
+          <w:rFonts w:ascii="Times New Roman" w:hAnsi="Times New Roman" w:cs="Times New Roman"/>
+          <w:sz w:val="24"/>
+        </w:rPr>
+        <w:t>, dan rentang waktu s</w:t>
+      </w:r>
+      <w:r>
+        <w:rPr>
+          <w:rFonts w:ascii="Times New Roman" w:hAnsi="Times New Roman" w:cs="Times New Roman"/>
+          <w:sz w:val="24"/>
+        </w:rPr>
+        <w:t>ekitar</w:t>
+      </w:r>
+      <w:r>
+        <w:rPr>
+          <w:rFonts w:ascii="Times New Roman" w:hAnsi="Times New Roman" w:cs="Times New Roman"/>
+          <w:sz w:val="24"/>
+        </w:rPr>
+        <w:t xml:space="preserve"> </w:t>
+      </w:r>
+      <w:r>
+        <w:rPr>
+          <w:rFonts w:ascii="Times New Roman" w:hAnsi="Times New Roman" w:cs="Times New Roman"/>
+          <w:sz w:val="24"/>
+        </w:rPr>
+        <w:t>26</w:t>
+      </w:r>
+      <w:r>
+        <w:rPr>
+          <w:rFonts w:ascii="Times New Roman" w:hAnsi="Times New Roman" w:cs="Times New Roman"/>
+          <w:sz w:val="24"/>
+        </w:rPr>
+        <w:t xml:space="preserve"> </w:t>
+      </w:r>
+      <w:r>
+        <w:rPr>
+          <w:rFonts w:ascii="Times New Roman" w:hAnsi="Times New Roman" w:cs="Times New Roman"/>
+          <w:sz w:val="24"/>
+        </w:rPr>
+        <w:t>detik. Rentang waktu</w:t>
+      </w:r>
+      <w:r>
+        <w:rPr>
+          <w:rFonts w:ascii="Times New Roman" w:hAnsi="Times New Roman" w:cs="Times New Roman"/>
+          <w:sz w:val="24"/>
+        </w:rPr>
+        <w:t xml:space="preserve"> ini</w:t>
+      </w:r>
+      <w:r>
+        <w:rPr>
+          <w:rFonts w:ascii="Times New Roman" w:hAnsi="Times New Roman" w:cs="Times New Roman"/>
+          <w:sz w:val="24"/>
+        </w:rPr>
+        <w:t xml:space="preserve"> mempengaruhi </w:t>
+      </w:r>
+      <w:r>
+        <w:rPr>
+          <w:rFonts w:ascii="Times New Roman" w:hAnsi="Times New Roman" w:cs="Times New Roman"/>
+          <w:sz w:val="24"/>
+        </w:rPr>
+        <w:t>penggunaan informasi peranti</w:t>
+      </w:r>
+      <w:r>
+        <w:rPr>
+          <w:rFonts w:ascii="Times New Roman" w:hAnsi="Times New Roman" w:cs="Times New Roman"/>
+          <w:sz w:val="24"/>
+        </w:rPr>
+        <w:t xml:space="preserve"> sebelum terbangkitnya bilangan p dan q</w:t>
+      </w:r>
+      <w:r>
+        <w:rPr>
+          <w:rFonts w:ascii="Times New Roman" w:hAnsi="Times New Roman" w:cs="Times New Roman"/>
+          <w:sz w:val="24"/>
+        </w:rPr>
+        <w:t>,</w:t>
+      </w:r>
+      <w:r>
+        <w:rPr>
+          <w:rFonts w:ascii="Times New Roman" w:hAnsi="Times New Roman" w:cs="Times New Roman"/>
+          <w:sz w:val="24"/>
+        </w:rPr>
+        <w:t xml:space="preserve"> sehingga waktu</w:t>
+      </w:r>
+      <w:bookmarkStart w:id="54" w:name="_GoBack"/>
       <w:bookmarkEnd w:id="54"/>
+      <w:r>
+        <w:rPr>
+          <w:rFonts w:ascii="Times New Roman" w:hAnsi="Times New Roman" w:cs="Times New Roman"/>
+          <w:sz w:val="24"/>
+        </w:rPr>
+        <w:t xml:space="preserve"> sekarang adalah 14:06:04</w:t>
+      </w:r>
+      <w:r>
+        <w:rPr>
+          <w:rFonts w:ascii="Times New Roman" w:hAnsi="Times New Roman" w:cs="Times New Roman"/>
+          <w:sz w:val="24"/>
+        </w:rPr>
+        <w:t xml:space="preserve"> Waktu Indonesia Timur (WITA)</w:t>
+      </w:r>
+      <w:r>
+        <w:rPr>
+          <w:rFonts w:ascii="Times New Roman" w:hAnsi="Times New Roman" w:cs="Times New Roman"/>
+          <w:sz w:val="24"/>
+        </w:rPr>
+        <w:t>.</w:t>
+      </w:r>
+      <w:r>
+        <w:rPr>
+          <w:rFonts w:ascii="Times New Roman" w:hAnsi="Times New Roman" w:cs="Times New Roman"/>
+          <w:sz w:val="24"/>
+        </w:rPr>
+        <w:t xml:space="preserve"> </w:t>
+      </w:r>
+      <w:r>
+        <w:rPr>
+          <w:rFonts w:ascii="Times New Roman" w:hAnsi="Times New Roman" w:cs="Times New Roman"/>
+          <w:sz w:val="24"/>
+        </w:rPr>
+        <w:t xml:space="preserve">Alur </w:t>
+      </w:r>
+      <w:r>
+        <w:rPr>
+          <w:rFonts w:ascii="Times New Roman" w:hAnsi="Times New Roman" w:cs="Times New Roman"/>
+          <w:sz w:val="24"/>
+        </w:rPr>
+        <w:t>eliminasi sendi</w:t>
+      </w:r>
+      <w:r>
+        <w:rPr>
+          <w:rFonts w:ascii="Times New Roman" w:hAnsi="Times New Roman" w:cs="Times New Roman"/>
+          <w:sz w:val="24"/>
+        </w:rPr>
+        <w:t xml:space="preserve">ri memuat batas atas prima </w:t>
+      </w:r>
+      <w:r>
+        <w:rPr>
+          <w:rFonts w:ascii="Times New Roman" w:hAnsi="Times New Roman" w:cs="Times New Roman"/>
+          <w:sz w:val="24"/>
+        </w:rPr>
+        <w:t>di dalam proses nya</w:t>
+      </w:r>
+      <w:r>
+        <w:rPr>
+          <w:rFonts w:ascii="Times New Roman" w:hAnsi="Times New Roman" w:cs="Times New Roman"/>
+          <w:sz w:val="24"/>
+        </w:rPr>
+        <w:t>, diperlihatkan pada gambar 4.1.2.1</w:t>
+      </w:r>
+      <w:r>
+        <w:rPr>
+          <w:rFonts w:ascii="Times New Roman" w:hAnsi="Times New Roman" w:cs="Times New Roman"/>
+          <w:sz w:val="24"/>
+        </w:rPr>
+        <w:t xml:space="preserve"> </w:t>
+      </w:r>
     </w:p>
     <w:p>
       <w:pPr>
@@ -18642,8 +18845,8 @@
           <w:noProof/>
         </w:rPr>
         <w:drawing>
-          <wp:inline distT="0" distB="0" distL="0" distR="0" wp14:anchorId="19E44114" wp14:editId="7D9E407D">
-            <wp:extent cx="5041900" cy="3590290"/>
+          <wp:inline distT="0" distB="0" distL="0" distR="0" wp14:anchorId="19E44114" wp14:editId="0AEA9441">
+            <wp:extent cx="4371932" cy="3113212"/>
             <wp:effectExtent l="0" t="0" r="0" b="0"/>
             <wp:docPr id="4" name="Picture 4"/>
             <wp:cNvGraphicFramePr>
@@ -18671,7 +18874,7 @@
                   <pic:spPr>
                     <a:xfrm>
                       <a:off x="0" y="0"/>
-                      <a:ext cx="5041900" cy="3590290"/>
+                      <a:ext cx="4372919" cy="3113915"/>
                     </a:xfrm>
                     <a:prstGeom prst="rect">
                       <a:avLst/>
@@ -18686,6 +18889,39 @@
     </w:p>
     <w:p>
       <w:pPr>
+        <w:pStyle w:val="ListParagraph"/>
+        <w:spacing w:line="480" w:lineRule="auto"/>
+        <w:ind w:firstLine="360"/>
+        <w:jc w:val="center"/>
+        <w:rPr>
+          <w:rFonts w:ascii="Times New Roman" w:hAnsi="Times New Roman" w:cs="Times New Roman"/>
+          <w:sz w:val="24"/>
+        </w:rPr>
+      </w:pPr>
+      <w:r>
+        <w:rPr>
+          <w:rFonts w:ascii="Times New Roman" w:hAnsi="Times New Roman" w:cs="Times New Roman"/>
+          <w:sz w:val="24"/>
+        </w:rPr>
+        <w:t xml:space="preserve">Gambar 3.2.3 </w:t>
+      </w:r>
+      <w:r>
+        <w:rPr>
+          <w:rFonts w:ascii="Times New Roman" w:hAnsi="Times New Roman" w:cs="Times New Roman"/>
+          <w:sz w:val="24"/>
+        </w:rPr>
+        <w:t>FlowChart Proses Hasil Pembangkit Semua Angka</w:t>
+      </w:r>
+      <w:r>
+        <w:rPr>
+          <w:rFonts w:ascii="Times New Roman" w:hAnsi="Times New Roman" w:cs="Times New Roman"/>
+          <w:sz w:val="24"/>
+        </w:rPr>
+        <w:t xml:space="preserve"> Prima</w:t>
+      </w:r>
+    </w:p>
+    <w:p>
+      <w:pPr>
         <w:pStyle w:val="NoSpacing"/>
       </w:pPr>
     </w:p>
@@ -18743,10 +18979,10 @@
       </w:pPr>
       <w:r>
         <w:object w:dxaOrig="21945" w:dyaOrig="16575" w14:anchorId="7D4FDF79">
-          <v:shape id="_x0000_i1032" type="#_x0000_t75" style="width:396.3pt;height:299.25pt" o:ole="">
+          <v:shape id="_x0000_i1032" type="#_x0000_t75" style="width:396pt;height:302.4pt" o:ole="">
             <v:imagedata r:id="rId37" o:title=""/>
           </v:shape>
-          <o:OLEObject Type="Embed" ProgID="Visio.Drawing.15" ShapeID="_x0000_i1032" DrawAspect="Content" ObjectID="_1645145543" r:id="rId38"/>
+          <o:OLEObject Type="Embed" ProgID="Visio.Drawing.15" ShapeID="_x0000_i1032" DrawAspect="Content" ObjectID="_1645269896" r:id="rId38"/>
         </w:object>
       </w:r>
     </w:p>
@@ -18770,11 +19006,9 @@
       <w:pPr>
         <w:pStyle w:val="NoSpacing"/>
       </w:pPr>
-      <w:proofErr w:type="gramStart"/>
       <w:r>
         <w:t>asdasd</w:t>
       </w:r>
-      <w:proofErr w:type="gramEnd"/>
     </w:p>
     <w:p>
       <w:pPr>
@@ -18909,11 +19143,9 @@
       <w:pPr>
         <w:pStyle w:val="NoSpacing"/>
       </w:pPr>
-      <w:proofErr w:type="gramStart"/>
       <w:r>
         <w:t>asd</w:t>
       </w:r>
-      <w:proofErr w:type="gramEnd"/>
     </w:p>
     <w:p>
       <w:pPr>
@@ -18929,11 +19161,9 @@
       <w:pPr>
         <w:pStyle w:val="NoSpacing"/>
       </w:pPr>
-      <w:proofErr w:type="gramStart"/>
       <w:r>
         <w:t>asd</w:t>
       </w:r>
-      <w:proofErr w:type="gramEnd"/>
     </w:p>
     <w:p>
       <w:pPr>
@@ -18952,8 +19182,8 @@
         </w:rPr>
         <w:t>RENCANA JADWAL PENGERJAAN</w:t>
       </w:r>
+      <w:bookmarkEnd w:id="48"/>
       <w:bookmarkEnd w:id="49"/>
-      <w:bookmarkEnd w:id="50"/>
       <w:bookmarkEnd w:id="65"/>
     </w:p>
     <w:p>
@@ -19985,7 +20215,7 @@
           <w:rPr>
             <w:noProof/>
           </w:rPr>
-          <w:t>v</w:t>
+          <w:t>15</w:t>
         </w:r>
         <w:r>
           <w:rPr>
@@ -28015,7 +28245,7 @@
 </file>
 
 <file path=customXml/itemProps1.xml><?xml version="1.0" encoding="utf-8"?>
-<ds:datastoreItem xmlns:ds="http://schemas.openxmlformats.org/officeDocument/2006/customXml" ds:itemID="{DA12687F-2580-4900-9B59-C27332C7330F}">
+<ds:datastoreItem xmlns:ds="http://schemas.openxmlformats.org/officeDocument/2006/customXml" ds:itemID="{B1AA9B22-6173-4FCB-AAD9-53906869A6F9}">
   <ds:schemaRefs>
     <ds:schemaRef ds:uri="http://schemas.openxmlformats.org/officeDocument/2006/bibliography"/>
   </ds:schemaRefs>

</xml_diff>